<commit_message>
switched to new branch and added Requirements docx
</commit_message>
<xml_diff>
--- a/Requirements.docx
+++ b/Requirements.docx
@@ -102,21 +102,7 @@
         <w:rPr>
           <w:color w:val="FF0000"/>
         </w:rPr>
-        <w:t xml:space="preserve">Upload an index file in CSV format and automatically link the attributes in </w:t>
-      </w:r>
-      <w:proofErr w:type="spellStart"/>
-      <w:r>
-        <w:rPr>
-          <w:color w:val="FF0000"/>
-        </w:rPr>
-        <w:t>designatcd</w:t>
-      </w:r>
-      <w:proofErr w:type="spellEnd"/>
-      <w:r>
-        <w:rPr>
-          <w:color w:val="FF0000"/>
-        </w:rPr>
-        <w:t xml:space="preserve"> file names without any limit.</w:t>
+        <w:t>Upload an index file in CSV format and automatically link the attributes in designatcd file names without any limit.</w:t>
       </w:r>
     </w:p>
     <w:p>
@@ -302,23 +288,7 @@
         <w:rPr>
           <w:color w:val="FF0000"/>
         </w:rPr>
-        <w:t xml:space="preserve">Search </w:t>
-      </w:r>
-      <w:proofErr w:type="spellStart"/>
-      <w:proofErr w:type="gramStart"/>
-      <w:r>
-        <w:rPr>
-          <w:color w:val="FF0000"/>
-        </w:rPr>
-        <w:t>ocr</w:t>
-      </w:r>
-      <w:proofErr w:type="spellEnd"/>
-      <w:proofErr w:type="gramEnd"/>
-      <w:r>
-        <w:rPr>
-          <w:color w:val="FF0000"/>
-        </w:rPr>
-        <w:t xml:space="preserve"> of scanned document.</w:t>
+        <w:t>Search ocr of scanned document.</w:t>
       </w:r>
     </w:p>
     <w:p>
@@ -477,6 +447,71 @@
       </w:pPr>
       <w:r>
         <w:t>Must be able to deal with high volume of data.</w:t>
+      </w:r>
+    </w:p>
+    <w:p>
+      <w:r>
+        <w:t>Constraints:</w:t>
+      </w:r>
+    </w:p>
+    <w:p>
+      <w:pPr>
+        <w:pStyle w:val="ListParagraph"/>
+        <w:numPr>
+          <w:ilvl w:val="0"/>
+          <w:numId w:val="3"/>
+        </w:numPr>
+      </w:pPr>
+      <w:r>
+        <w:t>Accounts with 3 failed login attempts should block.</w:t>
+      </w:r>
+    </w:p>
+    <w:p>
+      <w:pPr>
+        <w:pStyle w:val="ListParagraph"/>
+        <w:numPr>
+          <w:ilvl w:val="0"/>
+          <w:numId w:val="3"/>
+        </w:numPr>
+      </w:pPr>
+      <w:r>
+        <w:t>Idle time off 15 minutes should automatically log out.</w:t>
+      </w:r>
+    </w:p>
+    <w:p>
+      <w:pPr>
+        <w:pStyle w:val="ListParagraph"/>
+        <w:numPr>
+          <w:ilvl w:val="0"/>
+          <w:numId w:val="3"/>
+        </w:numPr>
+      </w:pPr>
+      <w:r>
+        <w:t>Include 3 index per document.</w:t>
+      </w:r>
+    </w:p>
+    <w:p>
+      <w:pPr>
+        <w:pStyle w:val="ListParagraph"/>
+        <w:numPr>
+          <w:ilvl w:val="0"/>
+          <w:numId w:val="3"/>
+        </w:numPr>
+      </w:pPr>
+      <w:r>
+        <w:t>Minimum Resolution is 200dpi.</w:t>
+      </w:r>
+    </w:p>
+    <w:p>
+      <w:pPr>
+        <w:pStyle w:val="ListParagraph"/>
+        <w:numPr>
+          <w:ilvl w:val="0"/>
+          <w:numId w:val="3"/>
+        </w:numPr>
+      </w:pPr>
+      <w:r>
+        <w:t>Capable of scan and upload 36,00,000(extimated) pages documents.</w:t>
       </w:r>
     </w:p>
     <w:p/>
@@ -672,11 +707,103 @@
       </w:pPr>
     </w:lvl>
   </w:abstractNum>
+  <w:abstractNum w:abstractNumId="2">
+    <w:nsid w:val="5B3257BA"/>
+    <w:multiLevelType w:val="hybridMultilevel"/>
+    <w:tmpl w:val="8C5E9BFC"/>
+    <w:lvl w:ilvl="0" w:tplc="0409000F">
+      <w:start w:val="1"/>
+      <w:numFmt w:val="decimal"/>
+      <w:lvlText w:val="%1."/>
+      <w:lvlJc w:val="left"/>
+      <w:pPr>
+        <w:ind w:left="720" w:hanging="360"/>
+      </w:pPr>
+      <w:rPr>
+        <w:rFonts w:hint="default"/>
+      </w:rPr>
+    </w:lvl>
+    <w:lvl w:ilvl="1" w:tplc="04090019" w:tentative="1">
+      <w:start w:val="1"/>
+      <w:numFmt w:val="lowerLetter"/>
+      <w:lvlText w:val="%2."/>
+      <w:lvlJc w:val="left"/>
+      <w:pPr>
+        <w:ind w:left="1440" w:hanging="360"/>
+      </w:pPr>
+    </w:lvl>
+    <w:lvl w:ilvl="2" w:tplc="0409001B" w:tentative="1">
+      <w:start w:val="1"/>
+      <w:numFmt w:val="lowerRoman"/>
+      <w:lvlText w:val="%3."/>
+      <w:lvlJc w:val="right"/>
+      <w:pPr>
+        <w:ind w:left="2160" w:hanging="180"/>
+      </w:pPr>
+    </w:lvl>
+    <w:lvl w:ilvl="3" w:tplc="0409000F" w:tentative="1">
+      <w:start w:val="1"/>
+      <w:numFmt w:val="decimal"/>
+      <w:lvlText w:val="%4."/>
+      <w:lvlJc w:val="left"/>
+      <w:pPr>
+        <w:ind w:left="2880" w:hanging="360"/>
+      </w:pPr>
+    </w:lvl>
+    <w:lvl w:ilvl="4" w:tplc="04090019" w:tentative="1">
+      <w:start w:val="1"/>
+      <w:numFmt w:val="lowerLetter"/>
+      <w:lvlText w:val="%5."/>
+      <w:lvlJc w:val="left"/>
+      <w:pPr>
+        <w:ind w:left="3600" w:hanging="360"/>
+      </w:pPr>
+    </w:lvl>
+    <w:lvl w:ilvl="5" w:tplc="0409001B" w:tentative="1">
+      <w:start w:val="1"/>
+      <w:numFmt w:val="lowerRoman"/>
+      <w:lvlText w:val="%6."/>
+      <w:lvlJc w:val="right"/>
+      <w:pPr>
+        <w:ind w:left="4320" w:hanging="180"/>
+      </w:pPr>
+    </w:lvl>
+    <w:lvl w:ilvl="6" w:tplc="0409000F" w:tentative="1">
+      <w:start w:val="1"/>
+      <w:numFmt w:val="decimal"/>
+      <w:lvlText w:val="%7."/>
+      <w:lvlJc w:val="left"/>
+      <w:pPr>
+        <w:ind w:left="5040" w:hanging="360"/>
+      </w:pPr>
+    </w:lvl>
+    <w:lvl w:ilvl="7" w:tplc="04090019" w:tentative="1">
+      <w:start w:val="1"/>
+      <w:numFmt w:val="lowerLetter"/>
+      <w:lvlText w:val="%8."/>
+      <w:lvlJc w:val="left"/>
+      <w:pPr>
+        <w:ind w:left="5760" w:hanging="360"/>
+      </w:pPr>
+    </w:lvl>
+    <w:lvl w:ilvl="8" w:tplc="0409001B" w:tentative="1">
+      <w:start w:val="1"/>
+      <w:numFmt w:val="lowerRoman"/>
+      <w:lvlText w:val="%9."/>
+      <w:lvlJc w:val="right"/>
+      <w:pPr>
+        <w:ind w:left="6480" w:hanging="180"/>
+      </w:pPr>
+    </w:lvl>
+  </w:abstractNum>
   <w:num w:numId="1">
     <w:abstractNumId w:val="0"/>
   </w:num>
   <w:num w:numId="2">
     <w:abstractNumId w:val="1"/>
+  </w:num>
+  <w:num w:numId="3">
+    <w:abstractNumId w:val="2"/>
   </w:num>
 </w:numbering>
 </file>

</xml_diff>

<commit_message>
added actors according to their functions
</commit_message>
<xml_diff>
--- a/Requirements.docx
+++ b/Requirements.docx
@@ -30,7 +30,19 @@
         <w:rPr>
           <w:color w:val="FF0000"/>
         </w:rPr>
-        <w:t>Create Folders.</w:t>
+        <w:t>Create Folder.</w:t>
+      </w:r>
+      <w:r>
+        <w:rPr>
+          <w:color w:val="FF0000"/>
+        </w:rPr>
+        <w:t xml:space="preserve"> </w:t>
+      </w:r>
+      <w:r>
+        <w:rPr>
+          <w:color w:val="FF0000"/>
+        </w:rPr>
+        <w:t>[admin][employee]</w:t>
       </w:r>
     </w:p>
     <w:p>
@@ -144,7 +156,19 @@
         <w:rPr>
           <w:color w:val="FF0000"/>
         </w:rPr>
-        <w:t>Upload files.</w:t>
+        <w:t>Lock/Unlock files.</w:t>
+      </w:r>
+      <w:r>
+        <w:rPr>
+          <w:color w:val="FF0000"/>
+        </w:rPr>
+        <w:t xml:space="preserve"> [</w:t>
+      </w:r>
+      <w:r>
+        <w:rPr>
+          <w:color w:val="FF0000"/>
+        </w:rPr>
+        <w:t>employee]</w:t>
       </w:r>
     </w:p>
     <w:p>
@@ -162,7 +186,7 @@
         <w:rPr>
           <w:color w:val="FF0000"/>
         </w:rPr>
-        <w:t>Field for upload and expiry date for archiving purposes.</w:t>
+        <w:t>Give view access.</w:t>
       </w:r>
     </w:p>
     <w:p>
@@ -180,43 +204,31 @@
         <w:rPr>
           <w:color w:val="FF0000"/>
         </w:rPr>
-        <w:t>Automatic archive feature.</w:t>
-      </w:r>
-    </w:p>
-    <w:p>
-      <w:pPr>
-        <w:pStyle w:val="ListParagraph"/>
-        <w:numPr>
-          <w:ilvl w:val="0"/>
-          <w:numId w:val="1"/>
-        </w:numPr>
-        <w:rPr>
-          <w:color w:val="FF0000"/>
-        </w:rPr>
-      </w:pPr>
-      <w:r>
-        <w:rPr>
-          <w:color w:val="FF0000"/>
-        </w:rPr>
-        <w:t>View files.</w:t>
-      </w:r>
-    </w:p>
-    <w:p>
-      <w:pPr>
-        <w:pStyle w:val="ListParagraph"/>
-        <w:numPr>
-          <w:ilvl w:val="0"/>
-          <w:numId w:val="1"/>
-        </w:numPr>
-        <w:rPr>
-          <w:color w:val="FF0000"/>
-        </w:rPr>
-      </w:pPr>
-      <w:r>
-        <w:rPr>
-          <w:color w:val="FF0000"/>
-        </w:rPr>
-        <w:t>Lock/Unlock files.</w:t>
+        <w:t>Give edit access.</w:t>
+      </w:r>
+    </w:p>
+    <w:p>
+      <w:pPr>
+        <w:pStyle w:val="ListParagraph"/>
+        <w:numPr>
+          <w:ilvl w:val="0"/>
+          <w:numId w:val="1"/>
+        </w:numPr>
+        <w:rPr>
+          <w:color w:val="FF0000"/>
+        </w:rPr>
+      </w:pPr>
+      <w:r>
+        <w:rPr>
+          <w:color w:val="FF0000"/>
+        </w:rPr>
+        <w:t xml:space="preserve">.......................................................................... </w:t>
+      </w:r>
+      <w:r>
+        <w:rPr>
+          <w:color w:val="FF0000"/>
+        </w:rPr>
+        <w:t>[admin][employee]</w:t>
       </w:r>
     </w:p>
     <w:p>
@@ -234,7 +246,7 @@
         <w:rPr>
           <w:color w:val="FF0000"/>
         </w:rPr>
-        <w:t>Give view access.</w:t>
+        <w:t>Assign user to specific folder or files.</w:t>
       </w:r>
     </w:p>
     <w:p>
@@ -252,7 +264,51 @@
         <w:rPr>
           <w:color w:val="FF0000"/>
         </w:rPr>
-        <w:t>Give edit access.</w:t>
+        <w:t>Assign groups to specific folder or files.</w:t>
+      </w:r>
+    </w:p>
+    <w:p>
+      <w:pPr>
+        <w:pStyle w:val="ListParagraph"/>
+        <w:numPr>
+          <w:ilvl w:val="0"/>
+          <w:numId w:val="1"/>
+        </w:numPr>
+        <w:rPr>
+          <w:color w:val="FF0000"/>
+        </w:rPr>
+      </w:pPr>
+      <w:r>
+        <w:rPr>
+          <w:color w:val="FF0000"/>
+        </w:rPr>
+        <w:t xml:space="preserve">Upload an index file in CSV format and automatically link the attributes in </w:t>
+      </w:r>
+      <w:proofErr w:type="spellStart"/>
+      <w:r>
+        <w:rPr>
+          <w:color w:val="FF0000"/>
+        </w:rPr>
+        <w:t>designatcd</w:t>
+      </w:r>
+      <w:proofErr w:type="spellEnd"/>
+      <w:r>
+        <w:rPr>
+          <w:color w:val="FF0000"/>
+        </w:rPr>
+        <w:t xml:space="preserve"> file names without any limit.</w:t>
+      </w:r>
+      <w:r>
+        <w:rPr>
+          <w:color w:val="FF0000"/>
+        </w:rPr>
+        <w:t xml:space="preserve"> </w:t>
+      </w:r>
+      <w:r>
+        <w:rPr>
+          <w:color w:val="FF0000"/>
+        </w:rPr>
+        <w:t>[employee]</w:t>
       </w:r>
     </w:p>
     <w:p>
@@ -270,7 +326,25 @@
         <w:rPr>
           <w:color w:val="FF0000"/>
         </w:rPr>
-        <w:t>Assign user to specific folder or files.</w:t>
+        <w:t>The system can</w:t>
+      </w:r>
+      <w:r>
+        <w:rPr>
+          <w:color w:val="FF0000"/>
+        </w:rPr>
+        <w:t xml:space="preserve"> </w:t>
+      </w:r>
+      <w:r>
+        <w:rPr>
+          <w:color w:val="FF0000"/>
+        </w:rPr>
+        <w:t>i</w:t>
+      </w:r>
+      <w:r>
+        <w:rPr>
+          <w:color w:val="FF0000"/>
+        </w:rPr>
+        <w:t>ndex each record using the CSV file.</w:t>
       </w:r>
     </w:p>
     <w:p>
@@ -288,25 +362,31 @@
         <w:rPr>
           <w:color w:val="FF0000"/>
         </w:rPr>
-        <w:t>Assign groups to specific folder or files.</w:t>
-      </w:r>
-    </w:p>
-    <w:p>
-      <w:pPr>
-        <w:pStyle w:val="ListParagraph"/>
-        <w:numPr>
-          <w:ilvl w:val="0"/>
-          <w:numId w:val="1"/>
-        </w:numPr>
-        <w:rPr>
-          <w:color w:val="FF0000"/>
-        </w:rPr>
-      </w:pPr>
-      <w:r>
-        <w:rPr>
-          <w:color w:val="FF0000"/>
-        </w:rPr>
-        <w:t>Upload an index file in CSV format and automatically link the attributes in designatcd file names without any limit.</w:t>
+        <w:t>No limit in index field.</w:t>
+      </w:r>
+    </w:p>
+    <w:p>
+      <w:pPr>
+        <w:pStyle w:val="ListParagraph"/>
+        <w:numPr>
+          <w:ilvl w:val="0"/>
+          <w:numId w:val="1"/>
+        </w:numPr>
+        <w:rPr>
+          <w:color w:val="FF0000"/>
+        </w:rPr>
+      </w:pPr>
+      <w:r>
+        <w:rPr>
+          <w:color w:val="FF0000"/>
+        </w:rPr>
+        <w:t xml:space="preserve">Archiving </w:t>
+      </w:r>
+      <w:r>
+        <w:rPr>
+          <w:color w:val="FF0000"/>
+        </w:rPr>
+        <w:t xml:space="preserve"> [System]</w:t>
       </w:r>
     </w:p>
     <w:p>
@@ -324,7 +404,115 @@
         <w:rPr>
           <w:color w:val="FF0000"/>
         </w:rPr>
-        <w:t>Automatically index each record using the CSV file.</w:t>
+        <w:t>System automatically archives upon expiry date.</w:t>
+      </w:r>
+    </w:p>
+    <w:p>
+      <w:pPr>
+        <w:pStyle w:val="ListParagraph"/>
+        <w:numPr>
+          <w:ilvl w:val="0"/>
+          <w:numId w:val="1"/>
+        </w:numPr>
+        <w:rPr>
+          <w:color w:val="FF0000"/>
+        </w:rPr>
+      </w:pPr>
+      <w:r>
+        <w:rPr>
+          <w:color w:val="FF0000"/>
+        </w:rPr>
+        <w:t>Route records to one or mor</w:t>
+      </w:r>
+      <w:r>
+        <w:rPr>
+          <w:color w:val="FF0000"/>
+        </w:rPr>
+        <w:t>e user</w:t>
+      </w:r>
+      <w:r>
+        <w:rPr>
+          <w:color w:val="FF0000"/>
+        </w:rPr>
+        <w:t xml:space="preserve"> accounts</w:t>
+      </w:r>
+      <w:r>
+        <w:rPr>
+          <w:color w:val="FF0000"/>
+        </w:rPr>
+        <w:t>.</w:t>
+      </w:r>
+      <w:r>
+        <w:rPr>
+          <w:color w:val="FF0000"/>
+        </w:rPr>
+        <w:t xml:space="preserve"> [</w:t>
+      </w:r>
+      <w:r>
+        <w:rPr>
+          <w:color w:val="FF0000"/>
+        </w:rPr>
+        <w:t>employee]</w:t>
+      </w:r>
+    </w:p>
+    <w:p>
+      <w:pPr>
+        <w:pStyle w:val="ListParagraph"/>
+        <w:numPr>
+          <w:ilvl w:val="0"/>
+          <w:numId w:val="1"/>
+        </w:numPr>
+        <w:rPr>
+          <w:color w:val="FF0000"/>
+        </w:rPr>
+      </w:pPr>
+      <w:r>
+        <w:rPr>
+          <w:color w:val="FF0000"/>
+        </w:rPr>
+        <w:t>View previous uploaded documents.</w:t>
+      </w:r>
+      <w:r>
+        <w:rPr>
+          <w:color w:val="FF0000"/>
+        </w:rPr>
+        <w:t xml:space="preserve"> [</w:t>
+      </w:r>
+      <w:r>
+        <w:rPr>
+          <w:color w:val="FF0000"/>
+        </w:rPr>
+        <w:t>employee]</w:t>
+      </w:r>
+    </w:p>
+    <w:p>
+      <w:pPr>
+        <w:pStyle w:val="ListParagraph"/>
+        <w:numPr>
+          <w:ilvl w:val="0"/>
+          <w:numId w:val="1"/>
+        </w:numPr>
+        <w:rPr>
+          <w:color w:val="FF0000"/>
+        </w:rPr>
+      </w:pPr>
+      <w:r>
+        <w:rPr>
+          <w:color w:val="FF0000"/>
+        </w:rPr>
+        <w:t>Create user account</w:t>
+      </w:r>
+      <w:r>
+        <w:rPr>
+          <w:color w:val="FF0000"/>
+        </w:rPr>
+        <w:t xml:space="preserve"> with specific role.</w:t>
+      </w:r>
+      <w:r>
+        <w:rPr>
+          <w:color w:val="FF0000"/>
+        </w:rPr>
+        <w:t xml:space="preserve"> [Admin]</w:t>
       </w:r>
     </w:p>
     <w:p>
@@ -342,37 +530,97 @@
         <w:rPr>
           <w:color w:val="FF0000"/>
         </w:rPr>
-        <w:t>No limit in index field.</w:t>
-      </w:r>
-    </w:p>
-    <w:p>
-      <w:pPr>
-        <w:pStyle w:val="ListParagraph"/>
-        <w:numPr>
-          <w:ilvl w:val="0"/>
-          <w:numId w:val="1"/>
-        </w:numPr>
-        <w:rPr>
-          <w:color w:val="FF0000"/>
-        </w:rPr>
-      </w:pPr>
-      <w:r>
-        <w:rPr>
-          <w:color w:val="FF0000"/>
-        </w:rPr>
-        <w:t>Route records to one or mor</w:t>
-      </w:r>
-      <w:r>
-        <w:rPr>
-          <w:color w:val="FF0000"/>
-        </w:rPr>
-        <w:t>e user</w:t>
-      </w:r>
-      <w:r>
-        <w:rPr>
-          <w:color w:val="FF0000"/>
-        </w:rPr>
-        <w:t xml:space="preserve"> accounts</w:t>
+        <w:t>System should be c</w:t>
+      </w:r>
+      <w:r>
+        <w:rPr>
+          <w:color w:val="FF0000"/>
+        </w:rPr>
+        <w:t>apable to create unlimited number of accounts.</w:t>
+      </w:r>
+    </w:p>
+    <w:p>
+      <w:pPr>
+        <w:pStyle w:val="ListParagraph"/>
+        <w:numPr>
+          <w:ilvl w:val="0"/>
+          <w:numId w:val="1"/>
+        </w:numPr>
+        <w:rPr>
+          <w:color w:val="FF0000"/>
+        </w:rPr>
+      </w:pPr>
+      <w:r>
+        <w:rPr>
+          <w:color w:val="FF0000"/>
+        </w:rPr>
+        <w:t xml:space="preserve">Request for change of password </w:t>
+      </w:r>
+      <w:r>
+        <w:rPr>
+          <w:color w:val="FF0000"/>
+        </w:rPr>
+        <w:t>[employee]</w:t>
+      </w:r>
+    </w:p>
+    <w:p>
+      <w:pPr>
+        <w:pStyle w:val="ListParagraph"/>
+        <w:numPr>
+          <w:ilvl w:val="0"/>
+          <w:numId w:val="1"/>
+        </w:numPr>
+        <w:rPr>
+          <w:color w:val="FF0000"/>
+        </w:rPr>
+      </w:pPr>
+      <w:r>
+        <w:rPr>
+          <w:color w:val="FF0000"/>
+        </w:rPr>
+        <w:t>Reset password.</w:t>
+      </w:r>
+      <w:r>
+        <w:rPr>
+          <w:color w:val="FF0000"/>
+        </w:rPr>
+        <w:t xml:space="preserve"> </w:t>
+      </w:r>
+      <w:r>
+        <w:rPr>
+          <w:color w:val="FF0000"/>
+        </w:rPr>
+        <w:t>[admin]</w:t>
+      </w:r>
+    </w:p>
+    <w:p>
+      <w:pPr>
+        <w:pStyle w:val="ListParagraph"/>
+        <w:numPr>
+          <w:ilvl w:val="1"/>
+          <w:numId w:val="1"/>
+        </w:numPr>
+        <w:rPr>
+          <w:color w:val="FF0000"/>
+        </w:rPr>
+      </w:pPr>
+      <w:r>
+        <w:rPr>
+          <w:color w:val="FF0000"/>
+        </w:rPr>
+        <w:t>Notify the ad</w:t>
+      </w:r>
+      <w:r>
+        <w:rPr>
+          <w:color w:val="FF0000"/>
+        </w:rPr>
+        <w:t>ministrator through email for ne</w:t>
+      </w:r>
+      <w:r>
+        <w:rPr>
+          <w:color w:val="FF0000"/>
+        </w:rPr>
+        <w:t>w request for change password</w:t>
       </w:r>
       <w:r>
         <w:rPr>
@@ -396,31 +644,49 @@
         <w:rPr>
           <w:color w:val="FF0000"/>
         </w:rPr>
-        <w:t>View previous uploaded documents.</w:t>
-      </w:r>
-    </w:p>
-    <w:p>
-      <w:pPr>
-        <w:pStyle w:val="ListParagraph"/>
-        <w:numPr>
-          <w:ilvl w:val="0"/>
-          <w:numId w:val="1"/>
-        </w:numPr>
-        <w:rPr>
-          <w:color w:val="FF0000"/>
-        </w:rPr>
-      </w:pPr>
-      <w:r>
-        <w:rPr>
-          <w:color w:val="FF0000"/>
-        </w:rPr>
-        <w:t>Create user account</w:t>
-      </w:r>
-      <w:r>
-        <w:rPr>
-          <w:color w:val="FF0000"/>
-        </w:rPr>
-        <w:t xml:space="preserve"> with specific role.</w:t>
+        <w:t>Upload avatar.</w:t>
+      </w:r>
+      <w:r>
+        <w:rPr>
+          <w:color w:val="FF0000"/>
+        </w:rPr>
+        <w:t xml:space="preserve"> </w:t>
+      </w:r>
+      <w:r>
+        <w:rPr>
+          <w:color w:val="FF0000"/>
+        </w:rPr>
+        <w:t>[admin][employee]</w:t>
+      </w:r>
+    </w:p>
+    <w:p>
+      <w:pPr>
+        <w:pStyle w:val="ListParagraph"/>
+        <w:numPr>
+          <w:ilvl w:val="0"/>
+          <w:numId w:val="1"/>
+        </w:numPr>
+        <w:rPr>
+          <w:color w:val="FF0000"/>
+        </w:rPr>
+      </w:pPr>
+      <w:r>
+        <w:rPr>
+          <w:color w:val="FF0000"/>
+        </w:rPr>
+        <w:t>Create group.</w:t>
+      </w:r>
+      <w:r>
+        <w:rPr>
+          <w:color w:val="FF0000"/>
+        </w:rPr>
+        <w:t xml:space="preserve"> </w:t>
+      </w:r>
+      <w:r>
+        <w:rPr>
+          <w:color w:val="FF0000"/>
+        </w:rPr>
+        <w:t>[admin][employee]</w:t>
       </w:r>
     </w:p>
     <w:p>
@@ -438,13 +704,67 @@
         <w:rPr>
           <w:color w:val="FF0000"/>
         </w:rPr>
-        <w:t>System should be c</w:t>
-      </w:r>
-      <w:r>
-        <w:rPr>
-          <w:color w:val="FF0000"/>
-        </w:rPr>
-        <w:t>apable to create unlimited number of accounts.</w:t>
+        <w:t>Create new group with specific roles per folder.</w:t>
+      </w:r>
+    </w:p>
+    <w:p>
+      <w:pPr>
+        <w:pStyle w:val="ListParagraph"/>
+        <w:numPr>
+          <w:ilvl w:val="0"/>
+          <w:numId w:val="1"/>
+        </w:numPr>
+        <w:rPr>
+          <w:color w:val="FF0000"/>
+        </w:rPr>
+      </w:pPr>
+      <w:r>
+        <w:rPr>
+          <w:color w:val="FF0000"/>
+        </w:rPr>
+        <w:t>Login with Google account.</w:t>
+      </w:r>
+      <w:r>
+        <w:rPr>
+          <w:color w:val="FF0000"/>
+        </w:rPr>
+        <w:t xml:space="preserve"> </w:t>
+      </w:r>
+      <w:r>
+        <w:rPr>
+          <w:color w:val="FF0000"/>
+        </w:rPr>
+        <w:t>[admin][employee]</w:t>
+      </w:r>
+    </w:p>
+    <w:p>
+      <w:pPr>
+        <w:pStyle w:val="ListParagraph"/>
+        <w:numPr>
+          <w:ilvl w:val="0"/>
+          <w:numId w:val="1"/>
+        </w:numPr>
+        <w:rPr>
+          <w:color w:val="FF0000"/>
+        </w:rPr>
+      </w:pPr>
+      <w:r>
+        <w:rPr>
+          <w:color w:val="FF0000"/>
+        </w:rPr>
+        <w:t>Search data.</w:t>
+      </w:r>
+      <w:r>
+        <w:rPr>
+          <w:color w:val="FF0000"/>
+        </w:rPr>
+        <w:t xml:space="preserve"> </w:t>
+      </w:r>
+      <w:r>
+        <w:rPr>
+          <w:color w:val="FF0000"/>
+        </w:rPr>
+        <w:t>[employee]</w:t>
       </w:r>
     </w:p>
     <w:p>
@@ -462,6 +782,404 @@
         <w:rPr>
           <w:color w:val="FF0000"/>
         </w:rPr>
+        <w:t xml:space="preserve">Search as index, file name, date, author name, </w:t>
+      </w:r>
+      <w:proofErr w:type="spellStart"/>
+      <w:r>
+        <w:rPr>
+          <w:color w:val="FF0000"/>
+        </w:rPr>
+        <w:t>uploader</w:t>
+      </w:r>
+      <w:proofErr w:type="spellEnd"/>
+      <w:r>
+        <w:rPr>
+          <w:color w:val="FF0000"/>
+        </w:rPr>
+        <w:t xml:space="preserve"> name, document type and content of the scanned document</w:t>
+      </w:r>
+    </w:p>
+    <w:p>
+      <w:pPr>
+        <w:pStyle w:val="ListParagraph"/>
+        <w:numPr>
+          <w:ilvl w:val="0"/>
+          <w:numId w:val="1"/>
+        </w:numPr>
+        <w:rPr>
+          <w:color w:val="FF0000"/>
+        </w:rPr>
+      </w:pPr>
+      <w:r>
+        <w:rPr>
+          <w:color w:val="FF0000"/>
+        </w:rPr>
+        <w:t xml:space="preserve">Search </w:t>
+      </w:r>
+      <w:r>
+        <w:rPr>
+          <w:color w:val="FF0000"/>
+        </w:rPr>
+        <w:t>OCR</w:t>
+      </w:r>
+      <w:r>
+        <w:rPr>
+          <w:color w:val="FF0000"/>
+        </w:rPr>
+        <w:t xml:space="preserve"> of scanned document.</w:t>
+      </w:r>
+      <w:r>
+        <w:rPr>
+          <w:color w:val="FF0000"/>
+        </w:rPr>
+        <w:t xml:space="preserve"> [</w:t>
+      </w:r>
+      <w:r>
+        <w:rPr>
+          <w:color w:val="FF0000"/>
+        </w:rPr>
+        <w:t>employee]</w:t>
+      </w:r>
+    </w:p>
+    <w:p>
+      <w:pPr>
+        <w:pStyle w:val="ListParagraph"/>
+        <w:numPr>
+          <w:ilvl w:val="0"/>
+          <w:numId w:val="1"/>
+        </w:numPr>
+        <w:rPr>
+          <w:color w:val="FF0000"/>
+        </w:rPr>
+      </w:pPr>
+      <w:r>
+        <w:rPr>
+          <w:color w:val="FF0000"/>
+        </w:rPr>
+        <w:t>Search with filter.</w:t>
+      </w:r>
+      <w:r>
+        <w:rPr>
+          <w:color w:val="FF0000"/>
+        </w:rPr>
+        <w:t xml:space="preserve"> </w:t>
+      </w:r>
+      <w:r>
+        <w:rPr>
+          <w:color w:val="FF0000"/>
+        </w:rPr>
+        <w:t>[employee]</w:t>
+      </w:r>
+    </w:p>
+    <w:p>
+      <w:pPr>
+        <w:pStyle w:val="ListParagraph"/>
+        <w:numPr>
+          <w:ilvl w:val="0"/>
+          <w:numId w:val="1"/>
+        </w:numPr>
+        <w:rPr>
+          <w:color w:val="FF0000"/>
+        </w:rPr>
+      </w:pPr>
+      <w:r>
+        <w:rPr>
+          <w:color w:val="FF0000"/>
+        </w:rPr>
+        <w:t>Send email notification in every routed task.</w:t>
+      </w:r>
+      <w:r>
+        <w:rPr>
+          <w:color w:val="FF0000"/>
+        </w:rPr>
+        <w:t xml:space="preserve"> </w:t>
+      </w:r>
+      <w:r>
+        <w:rPr>
+          <w:color w:val="FF0000"/>
+        </w:rPr>
+        <w:t>[employee]</w:t>
+      </w:r>
+    </w:p>
+    <w:p>
+      <w:pPr>
+        <w:pStyle w:val="ListParagraph"/>
+        <w:numPr>
+          <w:ilvl w:val="0"/>
+          <w:numId w:val="1"/>
+        </w:numPr>
+        <w:rPr>
+          <w:color w:val="FF0000"/>
+        </w:rPr>
+      </w:pPr>
+      <w:r>
+        <w:rPr>
+          <w:color w:val="FF0000"/>
+        </w:rPr>
+        <w:t xml:space="preserve">View </w:t>
+      </w:r>
+      <w:r>
+        <w:rPr>
+          <w:color w:val="FF0000"/>
+        </w:rPr>
+        <w:t>real-time</w:t>
+      </w:r>
+      <w:r>
+        <w:rPr>
+          <w:color w:val="FF0000"/>
+        </w:rPr>
+        <w:t xml:space="preserve"> notification in dashboard.</w:t>
+      </w:r>
+      <w:r>
+        <w:rPr>
+          <w:color w:val="FF0000"/>
+        </w:rPr>
+        <w:t xml:space="preserve"> </w:t>
+      </w:r>
+      <w:r>
+        <w:rPr>
+          <w:color w:val="FF0000"/>
+        </w:rPr>
+        <w:t>[admin][employee]</w:t>
+      </w:r>
+    </w:p>
+    <w:p>
+      <w:pPr>
+        <w:pStyle w:val="ListParagraph"/>
+        <w:numPr>
+          <w:ilvl w:val="0"/>
+          <w:numId w:val="1"/>
+        </w:numPr>
+      </w:pPr>
+      <w:r>
+        <w:t>Count all the uploaded records by folder or user.</w:t>
+      </w:r>
+      <w:r>
+        <w:t xml:space="preserve"> [System]</w:t>
+      </w:r>
+    </w:p>
+    <w:p>
+      <w:pPr>
+        <w:pStyle w:val="ListParagraph"/>
+        <w:numPr>
+          <w:ilvl w:val="0"/>
+          <w:numId w:val="1"/>
+        </w:numPr>
+      </w:pPr>
+      <w:r>
+        <w:t>Count all the pages in every record uploaded.</w:t>
+      </w:r>
+      <w:r>
+        <w:t xml:space="preserve"> [System]</w:t>
+      </w:r>
+    </w:p>
+    <w:p>
+      <w:pPr>
+        <w:pStyle w:val="ListParagraph"/>
+      </w:pPr>
+    </w:p>
+    <w:p>
+      <w:pPr>
+        <w:rPr>
+          <w:color w:val="FF0000"/>
+        </w:rPr>
+      </w:pPr>
+      <w:r>
+        <w:rPr>
+          <w:color w:val="FF0000"/>
+        </w:rPr>
+        <w:lastRenderedPageBreak/>
+        <w:t>Non-Functional Requirements:</w:t>
+      </w:r>
+    </w:p>
+    <w:p>
+      <w:pPr>
+        <w:pStyle w:val="ListParagraph"/>
+        <w:numPr>
+          <w:ilvl w:val="0"/>
+          <w:numId w:val="2"/>
+        </w:numPr>
+        <w:rPr>
+          <w:color w:val="FF0000"/>
+        </w:rPr>
+      </w:pPr>
+      <w:r>
+        <w:rPr>
+          <w:color w:val="FF0000"/>
+        </w:rPr>
+        <w:t>Effective.</w:t>
+      </w:r>
+    </w:p>
+    <w:p>
+      <w:pPr>
+        <w:pStyle w:val="ListParagraph"/>
+        <w:numPr>
+          <w:ilvl w:val="0"/>
+          <w:numId w:val="2"/>
+        </w:numPr>
+        <w:rPr>
+          <w:color w:val="FF0000"/>
+        </w:rPr>
+      </w:pPr>
+      <w:r>
+        <w:rPr>
+          <w:color w:val="FF0000"/>
+        </w:rPr>
+        <w:t>Cost efficient.</w:t>
+      </w:r>
+    </w:p>
+    <w:p>
+      <w:pPr>
+        <w:pStyle w:val="ListParagraph"/>
+        <w:numPr>
+          <w:ilvl w:val="0"/>
+          <w:numId w:val="2"/>
+        </w:numPr>
+        <w:rPr>
+          <w:color w:val="FF0000"/>
+        </w:rPr>
+      </w:pPr>
+      <w:r>
+        <w:rPr>
+          <w:color w:val="FF0000"/>
+        </w:rPr>
+        <w:t>Technologically advanced.</w:t>
+      </w:r>
+    </w:p>
+    <w:p>
+      <w:pPr>
+        <w:pStyle w:val="ListParagraph"/>
+        <w:numPr>
+          <w:ilvl w:val="0"/>
+          <w:numId w:val="2"/>
+        </w:numPr>
+      </w:pPr>
+      <w:r>
+        <w:t>User friendly and organized.</w:t>
+      </w:r>
+    </w:p>
+    <w:p>
+      <w:pPr>
+        <w:pStyle w:val="ListParagraph"/>
+        <w:numPr>
+          <w:ilvl w:val="0"/>
+          <w:numId w:val="2"/>
+        </w:numPr>
+      </w:pPr>
+      <w:r>
+        <w:t>Secure.</w:t>
+      </w:r>
+    </w:p>
+    <w:p>
+      <w:pPr>
+        <w:pStyle w:val="ListParagraph"/>
+        <w:numPr>
+          <w:ilvl w:val="0"/>
+          <w:numId w:val="2"/>
+        </w:numPr>
+      </w:pPr>
+      <w:r>
+        <w:t>Must be able to deal with high volume of data.</w:t>
+      </w:r>
+    </w:p>
+    <w:p>
+      <w:r>
+        <w:t>Constraints:</w:t>
+      </w:r>
+    </w:p>
+    <w:p>
+      <w:pPr>
+        <w:pStyle w:val="ListParagraph"/>
+        <w:numPr>
+          <w:ilvl w:val="0"/>
+          <w:numId w:val="3"/>
+        </w:numPr>
+      </w:pPr>
+      <w:r>
+        <w:t>Accounts with 3 failed login attempts should block.</w:t>
+      </w:r>
+    </w:p>
+    <w:p>
+      <w:pPr>
+        <w:pStyle w:val="ListParagraph"/>
+        <w:numPr>
+          <w:ilvl w:val="0"/>
+          <w:numId w:val="3"/>
+        </w:numPr>
+      </w:pPr>
+      <w:r>
+        <w:t>Idle time off 15 minutes should automatically log out.</w:t>
+      </w:r>
+    </w:p>
+    <w:p>
+      <w:pPr>
+        <w:pStyle w:val="ListParagraph"/>
+        <w:numPr>
+          <w:ilvl w:val="0"/>
+          <w:numId w:val="3"/>
+        </w:numPr>
+      </w:pPr>
+      <w:r>
+        <w:t xml:space="preserve">Include 3 </w:t>
+      </w:r>
+      <w:proofErr w:type="gramStart"/>
+      <w:r>
+        <w:t>index</w:t>
+      </w:r>
+      <w:proofErr w:type="gramEnd"/>
+      <w:r>
+        <w:t xml:space="preserve"> per document.</w:t>
+      </w:r>
+    </w:p>
+    <w:p>
+      <w:pPr>
+        <w:pStyle w:val="ListParagraph"/>
+        <w:numPr>
+          <w:ilvl w:val="0"/>
+          <w:numId w:val="3"/>
+        </w:numPr>
+      </w:pPr>
+      <w:r>
+        <w:t>Minimum Resolution is 200dpi.</w:t>
+      </w:r>
+    </w:p>
+    <w:p>
+      <w:pPr>
+        <w:pStyle w:val="ListParagraph"/>
+        <w:numPr>
+          <w:ilvl w:val="0"/>
+          <w:numId w:val="3"/>
+        </w:numPr>
+      </w:pPr>
+      <w:r>
+        <w:t>Capable of scan and upload 36</w:t>
+      </w:r>
+      <w:proofErr w:type="gramStart"/>
+      <w:r>
+        <w:t>,00,000</w:t>
+      </w:r>
+      <w:proofErr w:type="gramEnd"/>
+      <w:r>
+        <w:t>(</w:t>
+      </w:r>
+      <w:proofErr w:type="spellStart"/>
+      <w:r>
+        <w:t>extimated</w:t>
+      </w:r>
+      <w:proofErr w:type="spellEnd"/>
+      <w:r>
+        <w:t>) pages documents.</w:t>
+      </w:r>
+    </w:p>
+    <w:p>
+      <w:pPr>
+        <w:pStyle w:val="ListParagraph"/>
+        <w:numPr>
+          <w:ilvl w:val="0"/>
+          <w:numId w:val="3"/>
+        </w:numPr>
+      </w:pPr>
+      <w:r>
         <w:t>Only alpha and numeric keys are allowed in username and password field.</w:t>
       </w:r>
     </w:p>
@@ -469,393 +1187,20 @@
       <w:pPr>
         <w:pStyle w:val="ListParagraph"/>
         <w:numPr>
-          <w:ilvl w:val="1"/>
-          <w:numId w:val="1"/>
-        </w:numPr>
-        <w:rPr>
-          <w:color w:val="FF0000"/>
-        </w:rPr>
-      </w:pPr>
-    </w:p>
-    <w:p>
-      <w:pPr>
-        <w:pStyle w:val="ListParagraph"/>
-        <w:numPr>
-          <w:ilvl w:val="0"/>
-          <w:numId w:val="1"/>
-        </w:numPr>
-        <w:rPr>
-          <w:color w:val="FF0000"/>
-        </w:rPr>
-      </w:pPr>
-      <w:r>
-        <w:rPr>
-          <w:color w:val="FF0000"/>
-        </w:rPr>
-        <w:t>Reset password.</w:t>
-      </w:r>
-    </w:p>
-    <w:p>
-      <w:pPr>
-        <w:pStyle w:val="ListParagraph"/>
-        <w:numPr>
-          <w:ilvl w:val="1"/>
-          <w:numId w:val="1"/>
-        </w:numPr>
-        <w:rPr>
-          <w:color w:val="FF0000"/>
-        </w:rPr>
-      </w:pPr>
-      <w:r>
-        <w:rPr>
-          <w:color w:val="FF0000"/>
-        </w:rPr>
-        <w:t>Notify the ad</w:t>
-      </w:r>
-      <w:r>
-        <w:rPr>
-          <w:color w:val="FF0000"/>
-        </w:rPr>
-        <w:t>ministrator through email for ne</w:t>
-      </w:r>
-      <w:r>
-        <w:rPr>
-          <w:color w:val="FF0000"/>
-        </w:rPr>
-        <w:t>w request for change password</w:t>
-      </w:r>
-      <w:r>
-        <w:rPr>
-          <w:color w:val="FF0000"/>
-        </w:rPr>
-        <w:t>.</w:t>
-      </w:r>
-    </w:p>
-    <w:p>
-      <w:pPr>
-        <w:pStyle w:val="ListParagraph"/>
-        <w:numPr>
-          <w:ilvl w:val="0"/>
-          <w:numId w:val="1"/>
-        </w:numPr>
-        <w:rPr>
-          <w:color w:val="FF0000"/>
-        </w:rPr>
-      </w:pPr>
-      <w:r>
-        <w:rPr>
-          <w:color w:val="FF0000"/>
-        </w:rPr>
-        <w:t>Upload avatar.</w:t>
-      </w:r>
-    </w:p>
-    <w:p>
-      <w:pPr>
-        <w:pStyle w:val="ListParagraph"/>
-        <w:numPr>
-          <w:ilvl w:val="0"/>
-          <w:numId w:val="1"/>
-        </w:numPr>
-        <w:rPr>
-          <w:color w:val="FF0000"/>
-        </w:rPr>
-      </w:pPr>
-      <w:r>
-        <w:rPr>
-          <w:color w:val="FF0000"/>
-        </w:rPr>
-        <w:t>Create group.</w:t>
-      </w:r>
-    </w:p>
-    <w:p>
-      <w:pPr>
-        <w:pStyle w:val="ListParagraph"/>
-        <w:numPr>
-          <w:ilvl w:val="0"/>
-          <w:numId w:val="1"/>
-        </w:numPr>
-        <w:rPr>
-          <w:color w:val="FF0000"/>
-        </w:rPr>
-      </w:pPr>
-      <w:r>
-        <w:rPr>
-          <w:color w:val="FF0000"/>
-        </w:rPr>
-        <w:t>Login with Google account.</w:t>
-      </w:r>
-    </w:p>
-    <w:p>
-      <w:pPr>
-        <w:pStyle w:val="ListParagraph"/>
-        <w:numPr>
-          <w:ilvl w:val="0"/>
-          <w:numId w:val="1"/>
-        </w:numPr>
-        <w:rPr>
-          <w:color w:val="FF0000"/>
-        </w:rPr>
-      </w:pPr>
-      <w:r>
-        <w:rPr>
-          <w:color w:val="FF0000"/>
-        </w:rPr>
-        <w:t>Search data.</w:t>
-      </w:r>
-    </w:p>
-    <w:p>
-      <w:pPr>
-        <w:pStyle w:val="ListParagraph"/>
-        <w:numPr>
-          <w:ilvl w:val="1"/>
-          <w:numId w:val="1"/>
-        </w:numPr>
-        <w:rPr>
-          <w:color w:val="FF0000"/>
-        </w:rPr>
-      </w:pPr>
-      <w:r>
-        <w:rPr>
-          <w:color w:val="FF0000"/>
-        </w:rPr>
-        <w:t>Search as index, file name, date, author name, uploader name, document type and content of the scanned document</w:t>
-      </w:r>
-    </w:p>
-    <w:p>
-      <w:pPr>
-        <w:pStyle w:val="ListParagraph"/>
-        <w:numPr>
-          <w:ilvl w:val="0"/>
-          <w:numId w:val="1"/>
-        </w:numPr>
-        <w:rPr>
-          <w:color w:val="FF0000"/>
-        </w:rPr>
-      </w:pPr>
-      <w:r>
-        <w:rPr>
-          <w:color w:val="FF0000"/>
-        </w:rPr>
-        <w:t xml:space="preserve">Search </w:t>
-      </w:r>
-      <w:r>
-        <w:rPr>
-          <w:color w:val="FF0000"/>
-        </w:rPr>
-        <w:t>OCR</w:t>
-      </w:r>
-      <w:r>
-        <w:rPr>
-          <w:color w:val="FF0000"/>
-        </w:rPr>
-        <w:t xml:space="preserve"> of scanned document.</w:t>
-      </w:r>
-    </w:p>
-    <w:p>
-      <w:pPr>
-        <w:pStyle w:val="ListParagraph"/>
-        <w:numPr>
-          <w:ilvl w:val="0"/>
-          <w:numId w:val="1"/>
-        </w:numPr>
-        <w:rPr>
-          <w:color w:val="FF0000"/>
-        </w:rPr>
-      </w:pPr>
-      <w:r>
-        <w:rPr>
-          <w:color w:val="FF0000"/>
-        </w:rPr>
-        <w:t>Search with filter.</w:t>
-      </w:r>
-    </w:p>
-    <w:p>
-      <w:pPr>
-        <w:pStyle w:val="ListParagraph"/>
-        <w:numPr>
-          <w:ilvl w:val="0"/>
-          <w:numId w:val="1"/>
-        </w:numPr>
-        <w:rPr>
-          <w:color w:val="FF0000"/>
-        </w:rPr>
-      </w:pPr>
-      <w:r>
-        <w:rPr>
-          <w:color w:val="FF0000"/>
-        </w:rPr>
-        <w:t>Send email notification in every routed task.</w:t>
-      </w:r>
-    </w:p>
-    <w:p>
-      <w:pPr>
-        <w:pStyle w:val="ListParagraph"/>
-        <w:numPr>
-          <w:ilvl w:val="0"/>
-          <w:numId w:val="1"/>
-        </w:numPr>
-        <w:rPr>
-          <w:color w:val="FF0000"/>
-        </w:rPr>
-      </w:pPr>
-      <w:r>
-        <w:rPr>
-          <w:color w:val="FF0000"/>
-        </w:rPr>
-        <w:t xml:space="preserve">View </w:t>
-      </w:r>
-      <w:r>
-        <w:rPr>
-          <w:color w:val="FF0000"/>
-        </w:rPr>
-        <w:t>real-time</w:t>
-      </w:r>
-      <w:r>
-        <w:rPr>
-          <w:color w:val="FF0000"/>
-        </w:rPr>
-        <w:t xml:space="preserve"> notification in dashboard.</w:t>
-      </w:r>
-    </w:p>
-    <w:p>
-      <w:pPr>
-        <w:rPr>
-          <w:color w:val="FF0000"/>
-        </w:rPr>
-      </w:pPr>
-    </w:p>
-    <w:p>
-      <w:pPr>
-        <w:rPr>
-          <w:color w:val="FF0000"/>
-        </w:rPr>
-      </w:pPr>
-    </w:p>
-    <w:p>
-      <w:pPr>
-        <w:rPr>
-          <w:color w:val="FF0000"/>
-        </w:rPr>
-      </w:pPr>
-    </w:p>
-    <w:p>
-      <w:pPr>
-        <w:rPr>
-          <w:color w:val="FF0000"/>
-        </w:rPr>
-      </w:pPr>
-      <w:r>
-        <w:rPr>
-          <w:color w:val="FF0000"/>
-        </w:rPr>
-        <w:t>Non-Functional Requirements:</w:t>
-      </w:r>
-    </w:p>
-    <w:p>
-      <w:pPr>
-        <w:pStyle w:val="ListParagraph"/>
-        <w:numPr>
-          <w:ilvl w:val="0"/>
-          <w:numId w:val="2"/>
-        </w:numPr>
-        <w:rPr>
-          <w:color w:val="FF0000"/>
-        </w:rPr>
-      </w:pPr>
-      <w:r>
-        <w:rPr>
-          <w:color w:val="FF0000"/>
-        </w:rPr>
-        <w:t>Effective.</w:t>
-      </w:r>
-    </w:p>
-    <w:p>
-      <w:pPr>
-        <w:pStyle w:val="ListParagraph"/>
-        <w:numPr>
-          <w:ilvl w:val="0"/>
-          <w:numId w:val="2"/>
-        </w:numPr>
-        <w:rPr>
-          <w:color w:val="FF0000"/>
-        </w:rPr>
-      </w:pPr>
-      <w:r>
-        <w:rPr>
-          <w:color w:val="FF0000"/>
-        </w:rPr>
-        <w:t>Cost efficient.</w:t>
-      </w:r>
-    </w:p>
-    <w:p>
-      <w:pPr>
-        <w:pStyle w:val="ListParagraph"/>
-        <w:numPr>
-          <w:ilvl w:val="0"/>
-          <w:numId w:val="2"/>
-        </w:numPr>
-        <w:rPr>
-          <w:color w:val="FF0000"/>
-        </w:rPr>
-      </w:pPr>
-      <w:r>
-        <w:rPr>
-          <w:color w:val="FF0000"/>
-        </w:rPr>
-        <w:t>Technologically advanced.</w:t>
-      </w:r>
-    </w:p>
-    <w:p>
-      <w:pPr>
-        <w:pStyle w:val="ListParagraph"/>
-        <w:numPr>
-          <w:ilvl w:val="0"/>
-          <w:numId w:val="2"/>
-        </w:numPr>
-      </w:pPr>
-      <w:r>
-        <w:t>User friendly and organized.</w:t>
-      </w:r>
-    </w:p>
-    <w:p>
-      <w:pPr>
-        <w:pStyle w:val="ListParagraph"/>
-        <w:numPr>
-          <w:ilvl w:val="0"/>
-          <w:numId w:val="2"/>
-        </w:numPr>
-      </w:pPr>
-      <w:r>
-        <w:t>Secure.</w:t>
-      </w:r>
-    </w:p>
-    <w:p>
-      <w:pPr>
-        <w:pStyle w:val="ListParagraph"/>
-        <w:numPr>
-          <w:ilvl w:val="0"/>
-          <w:numId w:val="2"/>
-        </w:numPr>
-      </w:pPr>
-      <w:r>
-        <w:t>Must be able to deal with high volume of data.</w:t>
-      </w:r>
-    </w:p>
-    <w:p>
-      <w:r>
-        <w:t>Constraints:</w:t>
-      </w:r>
-    </w:p>
-    <w:p>
-      <w:pPr>
-        <w:pStyle w:val="ListParagraph"/>
-        <w:numPr>
           <w:ilvl w:val="0"/>
           <w:numId w:val="3"/>
         </w:numPr>
       </w:pPr>
       <w:r>
-        <w:t>Accounts with 3 failed login attempts should block.</w:t>
+        <w:t>Scanned images will be saved using industry standards, such as, TIFF, G4</w:t>
+      </w:r>
+      <w:proofErr w:type="gramStart"/>
+      <w:r>
+        <w:t>,PDF</w:t>
+      </w:r>
+      <w:proofErr w:type="gramEnd"/>
+      <w:r>
+        <w:t>/A, searchable PDF or a like.</w:t>
       </w:r>
     </w:p>
     <w:p>
@@ -866,47 +1211,7 @@
           <w:numId w:val="3"/>
         </w:numPr>
       </w:pPr>
-      <w:r>
-        <w:t>Idle time off 15 minutes should automatically log out.</w:t>
-      </w:r>
-    </w:p>
-    <w:p>
-      <w:pPr>
-        <w:pStyle w:val="ListParagraph"/>
-        <w:numPr>
-          <w:ilvl w:val="0"/>
-          <w:numId w:val="3"/>
-        </w:numPr>
-      </w:pPr>
-      <w:r>
-        <w:t>Include 3 index per document.</w:t>
-      </w:r>
-    </w:p>
-    <w:p>
-      <w:pPr>
-        <w:pStyle w:val="ListParagraph"/>
-        <w:numPr>
-          <w:ilvl w:val="0"/>
-          <w:numId w:val="3"/>
-        </w:numPr>
-      </w:pPr>
-      <w:r>
-        <w:t>Minimum Resolution is 200dpi.</w:t>
-      </w:r>
-    </w:p>
-    <w:p>
-      <w:pPr>
-        <w:pStyle w:val="ListParagraph"/>
-        <w:numPr>
-          <w:ilvl w:val="0"/>
-          <w:numId w:val="3"/>
-        </w:numPr>
-      </w:pPr>
-      <w:r>
-        <w:t>Capable of scan and upload 36,00,000(extimated) pages documents.</w:t>
-      </w:r>
-    </w:p>
-    <w:p/>
+    </w:p>
     <w:p>
       <w:r>
         <w:t>User Interface:</w:t>
@@ -949,27 +1254,12 @@
     </w:p>
     <w:p>
       <w:r>
-        <w:t>The system should be capable to count all the uploaded records by . folder or user.</w:t>
-      </w:r>
-    </w:p>
-    <w:p>
-      <w:r>
-        <w:t>The system should be capable to count all the pages in every record uploaded.</w:t>
-      </w:r>
-    </w:p>
-    <w:p>
-      <w:r>
         <w:t>Digitized document can be linked into the records on File Server.</w:t>
       </w:r>
     </w:p>
     <w:p>
       <w:r>
         <w:t>Must provide a backup and recovery mechanism for the digitized documents.</w:t>
-      </w:r>
-    </w:p>
-    <w:p>
-      <w:r>
-        <w:t xml:space="preserve"> Scanned images will be saved using industry standards, such as, TIFF, G4,PDF/A, searchable PDF or a like.</w:t>
       </w:r>
     </w:p>
     <w:p/>

</xml_diff>